<commit_message>
JS practice V3 & CR list V2
</commit_message>
<xml_diff>
--- a/CR紀錄表/CR紀錄表_陳瑜婕_JS_V1.docx
+++ b/CR紀錄表/CR紀錄表_陳瑜婕_JS_V1.docx
@@ -5,23 +5,23 @@
     <w:tbl>
       <w:tblPr>
         <w:tblStyle w:val="a3"/>
-        <w:tblpPr w:leftFromText="180" w:rightFromText="180" w:vertAnchor="text" w:tblpX="162" w:tblpY="1"/>
+        <w:tblpPr w:leftFromText="180" w:rightFromText="180" w:vertAnchor="text" w:tblpX="24" w:tblpY="1"/>
         <w:tblOverlap w:val="never"/>
-        <w:tblW w:w="16218" w:type="dxa"/>
+        <w:tblW w:w="16197" w:type="dxa"/>
         <w:tblLayout w:type="fixed"/>
         <w:tblLook w:val="04A0" w:firstRow="1" w:lastRow="0" w:firstColumn="1" w:lastColumn="0" w:noHBand="0" w:noVBand="1"/>
       </w:tblPr>
       <w:tblGrid>
-        <w:gridCol w:w="3256"/>
+        <w:gridCol w:w="3235"/>
         <w:gridCol w:w="1650"/>
         <w:gridCol w:w="2409"/>
-        <w:gridCol w:w="5529"/>
-        <w:gridCol w:w="3374"/>
+        <w:gridCol w:w="5526"/>
+        <w:gridCol w:w="3377"/>
       </w:tblGrid>
       <w:tr>
         <w:tc>
           <w:tcPr>
-            <w:tcW w:w="12844" w:type="dxa"/>
+            <w:tcW w:w="12820" w:type="dxa"/>
             <w:gridSpan w:val="4"/>
             <w:tcBorders>
               <w:bottom w:val="single" w:sz="4" w:space="0" w:color="auto"/>
@@ -48,7 +48,7 @@
         </w:tc>
         <w:tc>
           <w:tcPr>
-            <w:tcW w:w="3374" w:type="dxa"/>
+            <w:tcW w:w="3377" w:type="dxa"/>
             <w:tcBorders>
               <w:bottom w:val="single" w:sz="4" w:space="0" w:color="auto"/>
             </w:tcBorders>
@@ -100,7 +100,7 @@
       <w:tr>
         <w:tc>
           <w:tcPr>
-            <w:tcW w:w="3256" w:type="dxa"/>
+            <w:tcW w:w="3235" w:type="dxa"/>
             <w:shd w:val="pct85" w:color="auto" w:fill="auto"/>
           </w:tcPr>
           <w:p>
@@ -206,14 +206,14 @@
       <w:tr>
         <w:tc>
           <w:tcPr>
-            <w:tcW w:w="3256" w:type="dxa"/>
+            <w:tcW w:w="3235" w:type="dxa"/>
           </w:tcPr>
           <w:p>
             <w:pPr>
               <w:snapToGrid w:val="0"/>
               <w:jc w:val="center"/>
               <w:rPr>
-                <w:rFonts w:ascii="微軟正黑體" w:eastAsia="微軟正黑體" w:hAnsi="微軟正黑體" w:hint="eastAsia"/>
+                <w:rFonts w:ascii="微軟正黑體" w:eastAsia="微軟正黑體" w:hAnsi="微軟正黑體"/>
                 <w:sz w:val="26"/>
                 <w:szCs w:val="26"/>
               </w:rPr>
@@ -257,7 +257,7 @@
               <w:snapToGrid w:val="0"/>
               <w:jc w:val="center"/>
               <w:rPr>
-                <w:rFonts w:ascii="微軟正黑體" w:eastAsia="微軟正黑體" w:hAnsi="微軟正黑體" w:hint="eastAsia"/>
+                <w:rFonts w:ascii="微軟正黑體" w:eastAsia="微軟正黑體" w:hAnsi="微軟正黑體"/>
                 <w:sz w:val="26"/>
                 <w:szCs w:val="26"/>
               </w:rPr>
@@ -337,7 +337,7 @@
         </w:trPr>
         <w:tc>
           <w:tcPr>
-            <w:tcW w:w="3256" w:type="dxa"/>
+            <w:tcW w:w="3235" w:type="dxa"/>
             <w:vAlign w:val="center"/>
           </w:tcPr>
           <w:p>
@@ -526,10 +526,10 @@
                 <w:szCs w:val="26"/>
               </w:rPr>
               <w:drawing>
-                <wp:inline distT="0" distB="0" distL="0" distR="0" wp14:anchorId="548A008C" wp14:editId="4D43DED0">
-                  <wp:extent cx="3019846" cy="5706271"/>
-                  <wp:effectExtent l="0" t="0" r="9525" b="8890"/>
-                  <wp:docPr id="308907067" name="圖片 1"/>
+                <wp:inline distT="0" distB="0" distL="0" distR="0" wp14:anchorId="2164DD56" wp14:editId="0B35E494">
+                  <wp:extent cx="3216187" cy="3333750"/>
+                  <wp:effectExtent l="0" t="0" r="3810" b="0"/>
+                  <wp:docPr id="2042936088" name="圖片 1"/>
                   <wp:cNvGraphicFramePr>
                     <a:graphicFrameLocks xmlns:a="http://schemas.openxmlformats.org/drawingml/2006/main" noChangeAspect="1"/>
                   </wp:cNvGraphicFramePr>
@@ -537,7 +537,7 @@
                     <a:graphicData uri="http://schemas.openxmlformats.org/drawingml/2006/picture">
                       <pic:pic xmlns:pic="http://schemas.openxmlformats.org/drawingml/2006/picture">
                         <pic:nvPicPr>
-                          <pic:cNvPr id="308907067" name=""/>
+                          <pic:cNvPr id="2042936088" name=""/>
                           <pic:cNvPicPr/>
                         </pic:nvPicPr>
                         <pic:blipFill>
@@ -549,7 +549,7 @@
                         <pic:spPr>
                           <a:xfrm>
                             <a:off x="0" y="0"/>
-                            <a:ext cx="3019846" cy="5706271"/>
+                            <a:ext cx="3218658" cy="3336312"/>
                           </a:xfrm>
                           <a:prstGeom prst="rect">
                             <a:avLst/>
@@ -566,7 +566,7 @@
             <w:pPr>
               <w:snapToGrid w:val="0"/>
               <w:rPr>
-                <w:rFonts w:ascii="微軟正黑體" w:eastAsia="微軟正黑體" w:hAnsi="微軟正黑體" w:hint="eastAsia"/>
+                <w:rFonts w:ascii="微軟正黑體" w:eastAsia="微軟正黑體" w:hAnsi="微軟正黑體"/>
                 <w:noProof/>
                 <w:color w:val="FFFFFF" w:themeColor="background1"/>
                 <w:sz w:val="26"/>
@@ -579,7 +579,7 @@
       <w:tr>
         <w:tc>
           <w:tcPr>
-            <w:tcW w:w="3256" w:type="dxa"/>
+            <w:tcW w:w="3235" w:type="dxa"/>
           </w:tcPr>
           <w:p>
             <w:pPr>
@@ -682,7 +682,7 @@
         </w:trPr>
         <w:tc>
           <w:tcPr>
-            <w:tcW w:w="3256" w:type="dxa"/>
+            <w:tcW w:w="3235" w:type="dxa"/>
             <w:vAlign w:val="center"/>
           </w:tcPr>
           <w:p>
@@ -848,7 +848,7 @@
             <w:pPr>
               <w:snapToGrid w:val="0"/>
               <w:rPr>
-                <w:rFonts w:ascii="微軟正黑體" w:eastAsia="微軟正黑體" w:hAnsi="微軟正黑體" w:hint="eastAsia"/>
+                <w:rFonts w:ascii="微軟正黑體" w:eastAsia="微軟正黑體" w:hAnsi="微軟正黑體"/>
                 <w:noProof/>
                 <w:color w:val="FFFFFF" w:themeColor="background1"/>
                 <w:sz w:val="26"/>
@@ -933,6 +933,16 @@
                 <w:sz w:val="26"/>
                 <w:szCs w:val="26"/>
               </w:rPr>
+              <w:t>語法糖</w:t>
+            </w:r>
+            <w:r>
+              <w:rPr>
+                <w:rFonts w:ascii="微軟正黑體" w:eastAsia="微軟正黑體" w:hAnsi="微軟正黑體" w:hint="eastAsia"/>
+                <w:noProof/>
+                <w:color w:val="FFFFFF" w:themeColor="background1"/>
+                <w:sz w:val="26"/>
+                <w:szCs w:val="26"/>
+              </w:rPr>
               <w:t>`${}` 去替代變數</w:t>
             </w:r>
           </w:p>
@@ -940,7 +950,7 @@
             <w:pPr>
               <w:snapToGrid w:val="0"/>
               <w:rPr>
-                <w:rFonts w:ascii="微軟正黑體" w:eastAsia="微軟正黑體" w:hAnsi="微軟正黑體" w:hint="eastAsia"/>
+                <w:rFonts w:ascii="微軟正黑體" w:eastAsia="微軟正黑體" w:hAnsi="微軟正黑體"/>
                 <w:noProof/>
                 <w:color w:val="FFFFFF" w:themeColor="background1"/>
                 <w:sz w:val="26"/>
@@ -956,10 +966,10 @@
                 <w:szCs w:val="26"/>
               </w:rPr>
               <w:drawing>
-                <wp:inline distT="0" distB="0" distL="0" distR="0" wp14:anchorId="0EF4C408" wp14:editId="52D2307D">
-                  <wp:extent cx="4886325" cy="4506277"/>
-                  <wp:effectExtent l="0" t="0" r="0" b="8890"/>
-                  <wp:docPr id="535932069" name="圖片 1"/>
+                <wp:inline distT="0" distB="0" distL="0" distR="0" wp14:anchorId="47DA0A42" wp14:editId="459F1B9B">
+                  <wp:extent cx="4634226" cy="4505943"/>
+                  <wp:effectExtent l="0" t="0" r="0" b="9525"/>
+                  <wp:docPr id="976927182" name="圖片 1"/>
                   <wp:cNvGraphicFramePr>
                     <a:graphicFrameLocks xmlns:a="http://schemas.openxmlformats.org/drawingml/2006/main" noChangeAspect="1"/>
                   </wp:cNvGraphicFramePr>
@@ -967,7 +977,7 @@
                     <a:graphicData uri="http://schemas.openxmlformats.org/drawingml/2006/picture">
                       <pic:pic xmlns:pic="http://schemas.openxmlformats.org/drawingml/2006/picture">
                         <pic:nvPicPr>
-                          <pic:cNvPr id="535932069" name=""/>
+                          <pic:cNvPr id="976927182" name=""/>
                           <pic:cNvPicPr/>
                         </pic:nvPicPr>
                         <pic:blipFill>
@@ -979,7 +989,7 @@
                         <pic:spPr>
                           <a:xfrm>
                             <a:off x="0" y="0"/>
-                            <a:ext cx="4887750" cy="4507591"/>
+                            <a:ext cx="4645611" cy="4517013"/>
                           </a:xfrm>
                           <a:prstGeom prst="rect">
                             <a:avLst/>
@@ -996,7 +1006,7 @@
             <w:pPr>
               <w:snapToGrid w:val="0"/>
               <w:rPr>
-                <w:rFonts w:ascii="微軟正黑體" w:eastAsia="微軟正黑體" w:hAnsi="微軟正黑體" w:hint="eastAsia"/>
+                <w:rFonts w:ascii="微軟正黑體" w:eastAsia="微軟正黑體" w:hAnsi="微軟正黑體"/>
                 <w:noProof/>
                 <w:color w:val="FFFFFF" w:themeColor="background1"/>
                 <w:sz w:val="26"/>
@@ -1009,7 +1019,7 @@
       <w:tr>
         <w:tc>
           <w:tcPr>
-            <w:tcW w:w="3256" w:type="dxa"/>
+            <w:tcW w:w="3235" w:type="dxa"/>
           </w:tcPr>
           <w:p>
             <w:pPr>
@@ -1128,7 +1138,7 @@
         </w:trPr>
         <w:tc>
           <w:tcPr>
-            <w:tcW w:w="3256" w:type="dxa"/>
+            <w:tcW w:w="3235" w:type="dxa"/>
             <w:vAlign w:val="center"/>
           </w:tcPr>
           <w:p>
@@ -1385,7 +1395,7 @@
             <w:pPr>
               <w:snapToGrid w:val="0"/>
               <w:rPr>
-                <w:rFonts w:ascii="微軟正黑體" w:eastAsia="微軟正黑體" w:hAnsi="微軟正黑體" w:hint="eastAsia"/>
+                <w:rFonts w:ascii="微軟正黑體" w:eastAsia="微軟正黑體" w:hAnsi="微軟正黑體"/>
                 <w:noProof/>
                 <w:color w:val="FFFFFF" w:themeColor="background1"/>
                 <w:sz w:val="26"/>
@@ -1398,7 +1408,7 @@
       <w:tr>
         <w:tc>
           <w:tcPr>
-            <w:tcW w:w="3256" w:type="dxa"/>
+            <w:tcW w:w="3235" w:type="dxa"/>
           </w:tcPr>
           <w:p>
             <w:pPr>
@@ -1473,23 +1483,7 @@
                 <w:sz w:val="26"/>
                 <w:szCs w:val="26"/>
               </w:rPr>
-              <w:t>第</w:t>
-            </w:r>
-            <w:r>
-              <w:rPr>
-                <w:rFonts w:ascii="微軟正黑體" w:eastAsia="微軟正黑體" w:hAnsi="微軟正黑體" w:hint="eastAsia"/>
-                <w:sz w:val="26"/>
-                <w:szCs w:val="26"/>
-              </w:rPr>
-              <w:t>2</w:t>
-            </w:r>
-            <w:r>
-              <w:rPr>
-                <w:rFonts w:ascii="微軟正黑體" w:eastAsia="微軟正黑體" w:hAnsi="微軟正黑體" w:hint="eastAsia"/>
-                <w:sz w:val="26"/>
-                <w:szCs w:val="26"/>
-              </w:rPr>
-              <w:t>題</w:t>
+              <w:t>第2題</w:t>
             </w:r>
           </w:p>
         </w:tc>
@@ -1517,7 +1511,7 @@
         </w:trPr>
         <w:tc>
           <w:tcPr>
-            <w:tcW w:w="3256" w:type="dxa"/>
+            <w:tcW w:w="3235" w:type="dxa"/>
             <w:vAlign w:val="center"/>
           </w:tcPr>
           <w:p>
@@ -1750,7 +1744,7 @@
       <w:tr>
         <w:tc>
           <w:tcPr>
-            <w:tcW w:w="3256" w:type="dxa"/>
+            <w:tcW w:w="3235" w:type="dxa"/>
           </w:tcPr>
           <w:p>
             <w:pPr>
@@ -1853,7 +1847,7 @@
         </w:trPr>
         <w:tc>
           <w:tcPr>
-            <w:tcW w:w="3256" w:type="dxa"/>
+            <w:tcW w:w="3235" w:type="dxa"/>
             <w:vAlign w:val="center"/>
           </w:tcPr>
           <w:p>
@@ -2071,7 +2065,7 @@
             <w:pPr>
               <w:snapToGrid w:val="0"/>
               <w:rPr>
-                <w:rFonts w:ascii="微軟正黑體" w:eastAsia="微軟正黑體" w:hAnsi="微軟正黑體" w:hint="eastAsia"/>
+                <w:rFonts w:ascii="微軟正黑體" w:eastAsia="微軟正黑體" w:hAnsi="微軟正黑體"/>
                 <w:noProof/>
                 <w:color w:val="FFFFFF" w:themeColor="background1"/>
                 <w:sz w:val="26"/>
@@ -2084,7 +2078,7 @@
       <w:tr>
         <w:tc>
           <w:tcPr>
-            <w:tcW w:w="3256" w:type="dxa"/>
+            <w:tcW w:w="3235" w:type="dxa"/>
           </w:tcPr>
           <w:p>
             <w:pPr>
@@ -2187,7 +2181,7 @@
         </w:trPr>
         <w:tc>
           <w:tcPr>
-            <w:tcW w:w="3256" w:type="dxa"/>
+            <w:tcW w:w="3235" w:type="dxa"/>
             <w:vAlign w:val="center"/>
           </w:tcPr>
           <w:p>
@@ -2393,130 +2387,9 @@
             <w:pPr>
               <w:snapToGrid w:val="0"/>
               <w:rPr>
-                <w:rFonts w:ascii="微軟正黑體" w:eastAsia="微軟正黑體" w:hAnsi="微軟正黑體" w:hint="eastAsia"/>
-                <w:noProof/>
-                <w:color w:val="FFFFFF" w:themeColor="background1"/>
-                <w:sz w:val="26"/>
-                <w:szCs w:val="26"/>
-              </w:rPr>
-            </w:pPr>
-          </w:p>
-        </w:tc>
-      </w:tr>
-    </w:tbl>
-    <w:tbl>
-      <w:tblPr>
-        <w:tblStyle w:val="a3"/>
-        <w:tblpPr w:leftFromText="180" w:rightFromText="180" w:vertAnchor="text" w:tblpY="1"/>
-        <w:tblOverlap w:val="never"/>
-        <w:tblW w:w="16155" w:type="dxa"/>
-        <w:tblLayout w:type="fixed"/>
-        <w:tblLook w:val="04A0" w:firstRow="1" w:lastRow="0" w:firstColumn="1" w:lastColumn="0" w:noHBand="0" w:noVBand="1"/>
-      </w:tblPr>
-      <w:tblGrid>
-        <w:gridCol w:w="50"/>
-        <w:gridCol w:w="3209"/>
-        <w:gridCol w:w="1464"/>
-        <w:gridCol w:w="118"/>
-        <w:gridCol w:w="2291"/>
-        <w:gridCol w:w="118"/>
-        <w:gridCol w:w="8905"/>
-      </w:tblGrid>
-      <w:tr>
-        <w:tc>
-          <w:tcPr>
-            <w:tcW w:w="3259" w:type="dxa"/>
-            <w:gridSpan w:val="2"/>
-          </w:tcPr>
-          <w:p>
-            <w:pPr>
-              <w:snapToGrid w:val="0"/>
-              <w:jc w:val="center"/>
-              <w:rPr>
-                <w:rFonts w:ascii="微軟正黑體" w:eastAsia="微軟正黑體" w:hAnsi="微軟正黑體"/>
-                <w:sz w:val="26"/>
-                <w:szCs w:val="26"/>
-              </w:rPr>
-            </w:pPr>
-            <w:r>
-              <w:rPr>
-                <w:rFonts w:ascii="微軟正黑體" w:eastAsia="微軟正黑體" w:hAnsi="微軟正黑體"/>
-                <w:sz w:val="26"/>
-                <w:szCs w:val="26"/>
-              </w:rPr>
-              <w:t>202</w:t>
-            </w:r>
-            <w:r>
-              <w:rPr>
-                <w:rFonts w:ascii="微軟正黑體" w:eastAsia="微軟正黑體" w:hAnsi="微軟正黑體" w:hint="eastAsia"/>
-                <w:sz w:val="26"/>
-                <w:szCs w:val="26"/>
-              </w:rPr>
-              <w:t>4/08/22</w:t>
-            </w:r>
-          </w:p>
-        </w:tc>
-        <w:tc>
-          <w:tcPr>
-            <w:tcW w:w="1582" w:type="dxa"/>
-            <w:gridSpan w:val="2"/>
-            <w:shd w:val="clear" w:color="auto" w:fill="auto"/>
-          </w:tcPr>
-          <w:p>
-            <w:pPr>
-              <w:snapToGrid w:val="0"/>
-              <w:jc w:val="center"/>
-              <w:rPr>
-                <w:rFonts w:ascii="微軟正黑體" w:eastAsia="微軟正黑體" w:hAnsi="微軟正黑體"/>
-                <w:sz w:val="26"/>
-                <w:szCs w:val="26"/>
-              </w:rPr>
-            </w:pPr>
-            <w:r>
-              <w:rPr>
-                <w:rFonts w:ascii="微軟正黑體" w:eastAsia="微軟正黑體" w:hAnsi="微軟正黑體" w:hint="eastAsia"/>
-                <w:sz w:val="26"/>
-                <w:szCs w:val="26"/>
-              </w:rPr>
-              <w:t>劉禹岑</w:t>
-            </w:r>
-          </w:p>
-        </w:tc>
-        <w:tc>
-          <w:tcPr>
-            <w:tcW w:w="2409" w:type="dxa"/>
-            <w:gridSpan w:val="2"/>
-          </w:tcPr>
-          <w:p>
-            <w:pPr>
-              <w:snapToGrid w:val="0"/>
-              <w:jc w:val="center"/>
-              <w:rPr>
-                <w:rFonts w:ascii="微軟正黑體" w:eastAsia="微軟正黑體" w:hAnsi="微軟正黑體"/>
-                <w:sz w:val="26"/>
-                <w:szCs w:val="26"/>
-              </w:rPr>
-            </w:pPr>
-            <w:r>
-              <w:rPr>
-                <w:rFonts w:ascii="微軟正黑體" w:eastAsia="微軟正黑體" w:hAnsi="微軟正黑體" w:hint="eastAsia"/>
-                <w:sz w:val="26"/>
-                <w:szCs w:val="26"/>
-              </w:rPr>
-              <w:t>第2題</w:t>
-            </w:r>
-          </w:p>
-        </w:tc>
-        <w:tc>
-          <w:tcPr>
-            <w:tcW w:w="8905" w:type="dxa"/>
-          </w:tcPr>
-          <w:p>
-            <w:pPr>
-              <w:snapToGrid w:val="0"/>
-              <w:jc w:val="center"/>
-              <w:rPr>
-                <w:rFonts w:ascii="微軟正黑體" w:eastAsia="微軟正黑體" w:hAnsi="微軟正黑體"/>
+                <w:rFonts w:ascii="微軟正黑體" w:eastAsia="微軟正黑體" w:hAnsi="微軟正黑體"/>
+                <w:noProof/>
+                <w:color w:val="FFFFFF" w:themeColor="background1"/>
                 <w:sz w:val="26"/>
                 <w:szCs w:val="26"/>
               </w:rPr>
@@ -2525,14 +2398,109 @@
         </w:tc>
       </w:tr>
       <w:tr>
-        <w:trPr>
-          <w:trHeight w:val="1837"/>
-        </w:trPr>
-        <w:tc>
-          <w:tcPr>
-            <w:tcW w:w="3259" w:type="dxa"/>
+        <w:tc>
+          <w:tcPr>
+            <w:tcW w:w="3235" w:type="dxa"/>
+          </w:tcPr>
+          <w:p>
+            <w:pPr>
+              <w:snapToGrid w:val="0"/>
+              <w:jc w:val="center"/>
+              <w:rPr>
+                <w:rFonts w:ascii="微軟正黑體" w:eastAsia="微軟正黑體" w:hAnsi="微軟正黑體"/>
+                <w:sz w:val="26"/>
+                <w:szCs w:val="26"/>
+              </w:rPr>
+            </w:pPr>
+            <w:r>
+              <w:rPr>
+                <w:rFonts w:ascii="微軟正黑體" w:eastAsia="微軟正黑體" w:hAnsi="微軟正黑體"/>
+                <w:sz w:val="26"/>
+                <w:szCs w:val="26"/>
+              </w:rPr>
+              <w:t>202</w:t>
+            </w:r>
+            <w:r>
+              <w:rPr>
+                <w:rFonts w:ascii="微軟正黑體" w:eastAsia="微軟正黑體" w:hAnsi="微軟正黑體" w:hint="eastAsia"/>
+                <w:sz w:val="26"/>
+                <w:szCs w:val="26"/>
+              </w:rPr>
+              <w:t>4/08/22</w:t>
+            </w:r>
+          </w:p>
+        </w:tc>
+        <w:tc>
+          <w:tcPr>
+            <w:tcW w:w="1650" w:type="dxa"/>
+            <w:shd w:val="clear" w:color="auto" w:fill="auto"/>
+          </w:tcPr>
+          <w:p>
+            <w:pPr>
+              <w:snapToGrid w:val="0"/>
+              <w:jc w:val="center"/>
+              <w:rPr>
+                <w:rFonts w:ascii="微軟正黑體" w:eastAsia="微軟正黑體" w:hAnsi="微軟正黑體"/>
+                <w:sz w:val="26"/>
+                <w:szCs w:val="26"/>
+              </w:rPr>
+            </w:pPr>
+            <w:r>
+              <w:rPr>
+                <w:rFonts w:ascii="微軟正黑體" w:eastAsia="微軟正黑體" w:hAnsi="微軟正黑體" w:hint="eastAsia"/>
+                <w:sz w:val="26"/>
+                <w:szCs w:val="26"/>
+              </w:rPr>
+              <w:t>劉禹岑</w:t>
+            </w:r>
+          </w:p>
+        </w:tc>
+        <w:tc>
+          <w:tcPr>
+            <w:tcW w:w="2409" w:type="dxa"/>
+          </w:tcPr>
+          <w:p>
+            <w:pPr>
+              <w:snapToGrid w:val="0"/>
+              <w:jc w:val="center"/>
+              <w:rPr>
+                <w:rFonts w:ascii="微軟正黑體" w:eastAsia="微軟正黑體" w:hAnsi="微軟正黑體"/>
+                <w:sz w:val="26"/>
+                <w:szCs w:val="26"/>
+              </w:rPr>
+            </w:pPr>
+            <w:r>
+              <w:rPr>
+                <w:rFonts w:ascii="微軟正黑體" w:eastAsia="微軟正黑體" w:hAnsi="微軟正黑體" w:hint="eastAsia"/>
+                <w:sz w:val="26"/>
+                <w:szCs w:val="26"/>
+              </w:rPr>
+              <w:t>第2題</w:t>
+            </w:r>
+          </w:p>
+        </w:tc>
+        <w:tc>
+          <w:tcPr>
+            <w:tcW w:w="8903" w:type="dxa"/>
             <w:gridSpan w:val="2"/>
-            <w:vAlign w:val="center"/>
+          </w:tcPr>
+          <w:p>
+            <w:pPr>
+              <w:snapToGrid w:val="0"/>
+              <w:jc w:val="center"/>
+              <w:rPr>
+                <w:rFonts w:ascii="微軟正黑體" w:eastAsia="微軟正黑體" w:hAnsi="微軟正黑體"/>
+                <w:sz w:val="26"/>
+                <w:szCs w:val="26"/>
+              </w:rPr>
+            </w:pPr>
+          </w:p>
+        </w:tc>
+      </w:tr>
+      <w:tr>
+        <w:tc>
+          <w:tcPr>
+            <w:tcW w:w="3235" w:type="dxa"/>
           </w:tcPr>
           <w:p>
             <w:pPr>
@@ -2543,38 +2511,29 @@
               </w:numPr>
               <w:snapToGrid w:val="0"/>
               <w:ind w:leftChars="0"/>
-              <w:rPr>
-                <w:rFonts w:ascii="微軟正黑體" w:eastAsia="微軟正黑體" w:hAnsi="微軟正黑體"/>
-                <w:noProof/>
-                <w:sz w:val="26"/>
-                <w:szCs w:val="26"/>
-              </w:rPr>
-            </w:pPr>
-            <w:r>
-              <w:rPr>
-                <w:rFonts w:ascii="微軟正黑體" w:eastAsia="微軟正黑體" w:hAnsi="微軟正黑體" w:hint="eastAsia"/>
-                <w:noProof/>
-                <w:sz w:val="26"/>
-                <w:szCs w:val="26"/>
-              </w:rPr>
-              <w:t>點擊修改按鈕應一次更新所有資料，而非一欄一欄更新</w:t>
-            </w:r>
-            <w:r>
-              <w:rPr>
-                <w:rFonts w:ascii="微軟正黑體" w:eastAsia="微軟正黑體" w:hAnsi="微軟正黑體" w:hint="eastAsia"/>
-                <w:noProof/>
-                <w:sz w:val="26"/>
-                <w:szCs w:val="26"/>
-              </w:rPr>
-              <w:t>，並且新增檢核是否有選取行才會進行修改</w:t>
-            </w:r>
-          </w:p>
-        </w:tc>
-        <w:tc>
-          <w:tcPr>
-            <w:tcW w:w="12896" w:type="dxa"/>
-            <w:gridSpan w:val="5"/>
-            <w:shd w:val="pct65" w:color="auto" w:fill="auto"/>
+              <w:jc w:val="center"/>
+              <w:rPr>
+                <w:rFonts w:ascii="微軟正黑體" w:eastAsia="微軟正黑體" w:hAnsi="微軟正黑體"/>
+                <w:sz w:val="26"/>
+                <w:szCs w:val="26"/>
+              </w:rPr>
+            </w:pPr>
+            <w:r>
+              <w:rPr>
+                <w:rFonts w:ascii="微軟正黑體" w:eastAsia="微軟正黑體" w:hAnsi="微軟正黑體" w:hint="eastAsia"/>
+                <w:noProof/>
+                <w:sz w:val="26"/>
+                <w:szCs w:val="26"/>
+              </w:rPr>
+              <w:t>點擊修改按鈕應一次更新所有資料，而非一欄一欄更新，並且新增檢核是否有選取行才會進行修改</w:t>
+            </w:r>
+          </w:p>
+        </w:tc>
+        <w:tc>
+          <w:tcPr>
+            <w:tcW w:w="12962" w:type="dxa"/>
+            <w:gridSpan w:val="4"/>
+            <w:shd w:val="clear" w:color="auto" w:fill="595959" w:themeFill="text1" w:themeFillTint="A6"/>
           </w:tcPr>
           <w:p>
             <w:pPr>
@@ -2618,7 +2577,7 @@
                 <w:szCs w:val="26"/>
               </w:rPr>
               <w:drawing>
-                <wp:inline distT="0" distB="0" distL="0" distR="0" wp14:anchorId="3725F913" wp14:editId="5778D4B7">
+                <wp:inline distT="0" distB="0" distL="0" distR="0" wp14:anchorId="334AA0FD" wp14:editId="510EE6E5">
                   <wp:extent cx="5525030" cy="4867835"/>
                   <wp:effectExtent l="0" t="0" r="0" b="9525"/>
                   <wp:docPr id="1408732386" name="圖片 1"/>
@@ -2706,7 +2665,7 @@
                 <w:szCs w:val="26"/>
               </w:rPr>
               <w:drawing>
-                <wp:inline distT="0" distB="0" distL="0" distR="0" wp14:anchorId="1B97C9FA" wp14:editId="5EEAF581">
+                <wp:inline distT="0" distB="0" distL="0" distR="0" wp14:anchorId="43BCC8FE" wp14:editId="3C777E08">
                   <wp:extent cx="6099012" cy="4467691"/>
                   <wp:effectExtent l="0" t="0" r="0" b="9525"/>
                   <wp:docPr id="1197823610" name="圖片 1"/>
@@ -2746,31 +2705,18 @@
             <w:pPr>
               <w:snapToGrid w:val="0"/>
               <w:rPr>
-                <w:rFonts w:ascii="微軟正黑體" w:eastAsia="微軟正黑體" w:hAnsi="微軟正黑體"/>
-                <w:noProof/>
-                <w:color w:val="FFFFFF" w:themeColor="background1"/>
-                <w:sz w:val="26"/>
-                <w:szCs w:val="26"/>
-              </w:rPr>
-            </w:pPr>
-            <w:r>
-              <w:rPr>
-                <w:rFonts w:ascii="微軟正黑體" w:eastAsia="微軟正黑體" w:hAnsi="微軟正黑體" w:hint="eastAsia"/>
-                <w:noProof/>
-                <w:color w:val="FFFFFF" w:themeColor="background1"/>
-                <w:sz w:val="26"/>
-                <w:szCs w:val="26"/>
-              </w:rPr>
-              <w:t xml:space="preserve"> </w:t>
-            </w:r>
+                <w:rFonts w:ascii="微軟正黑體" w:eastAsia="微軟正黑體" w:hAnsi="微軟正黑體" w:hint="eastAsia"/>
+                <w:sz w:val="26"/>
+                <w:szCs w:val="26"/>
+              </w:rPr>
+            </w:pPr>
           </w:p>
         </w:tc>
       </w:tr>
       <w:tr>
         <w:tc>
           <w:tcPr>
-            <w:tcW w:w="3259" w:type="dxa"/>
-            <w:gridSpan w:val="2"/>
+            <w:tcW w:w="3235" w:type="dxa"/>
           </w:tcPr>
           <w:p>
             <w:pPr>
@@ -2802,7 +2748,7 @@
         </w:tc>
         <w:tc>
           <w:tcPr>
-            <w:tcW w:w="1464" w:type="dxa"/>
+            <w:tcW w:w="1650" w:type="dxa"/>
             <w:shd w:val="clear" w:color="auto" w:fill="auto"/>
           </w:tcPr>
           <w:p>
@@ -2810,7 +2756,7 @@
               <w:snapToGrid w:val="0"/>
               <w:jc w:val="center"/>
               <w:rPr>
-                <w:rFonts w:ascii="微軟正黑體" w:eastAsia="微軟正黑體" w:hAnsi="微軟正黑體"/>
+                <w:rFonts w:ascii="微軟正黑體" w:eastAsia="微軟正黑體" w:hAnsi="微軟正黑體" w:hint="eastAsia"/>
                 <w:sz w:val="26"/>
                 <w:szCs w:val="26"/>
               </w:rPr>
@@ -2828,14 +2774,13 @@
         <w:tc>
           <w:tcPr>
             <w:tcW w:w="2409" w:type="dxa"/>
-            <w:gridSpan w:val="2"/>
           </w:tcPr>
           <w:p>
             <w:pPr>
               <w:snapToGrid w:val="0"/>
               <w:jc w:val="center"/>
               <w:rPr>
-                <w:rFonts w:ascii="微軟正黑體" w:eastAsia="微軟正黑體" w:hAnsi="微軟正黑體"/>
+                <w:rFonts w:ascii="微軟正黑體" w:eastAsia="微軟正黑體" w:hAnsi="微軟正黑體" w:hint="eastAsia"/>
                 <w:sz w:val="26"/>
                 <w:szCs w:val="26"/>
               </w:rPr>
@@ -2852,7 +2797,7 @@
         </w:tc>
         <w:tc>
           <w:tcPr>
-            <w:tcW w:w="9023" w:type="dxa"/>
+            <w:tcW w:w="8903" w:type="dxa"/>
             <w:gridSpan w:val="2"/>
           </w:tcPr>
           <w:p>
@@ -2869,14 +2814,9 @@
         </w:tc>
       </w:tr>
       <w:tr>
-        <w:trPr>
-          <w:trHeight w:val="1837"/>
-        </w:trPr>
-        <w:tc>
-          <w:tcPr>
-            <w:tcW w:w="3259" w:type="dxa"/>
-            <w:gridSpan w:val="2"/>
-            <w:vAlign w:val="center"/>
+        <w:tc>
+          <w:tcPr>
+            <w:tcW w:w="3235" w:type="dxa"/>
           </w:tcPr>
           <w:p>
             <w:pPr>
@@ -2887,9 +2827,9 @@
               </w:numPr>
               <w:snapToGrid w:val="0"/>
               <w:ind w:leftChars="0"/>
-              <w:rPr>
-                <w:rFonts w:ascii="微軟正黑體" w:eastAsia="微軟正黑體" w:hAnsi="微軟正黑體"/>
-                <w:noProof/>
+              <w:jc w:val="center"/>
+              <w:rPr>
+                <w:rFonts w:ascii="微軟正黑體" w:eastAsia="微軟正黑體" w:hAnsi="微軟正黑體"/>
                 <w:sz w:val="26"/>
                 <w:szCs w:val="26"/>
               </w:rPr>
@@ -2907,9 +2847,9 @@
         </w:tc>
         <w:tc>
           <w:tcPr>
-            <w:tcW w:w="12896" w:type="dxa"/>
-            <w:gridSpan w:val="5"/>
-            <w:shd w:val="pct65" w:color="auto" w:fill="auto"/>
+            <w:tcW w:w="12962" w:type="dxa"/>
+            <w:gridSpan w:val="4"/>
+            <w:shd w:val="clear" w:color="auto" w:fill="595959" w:themeFill="text1" w:themeFillTint="A6"/>
           </w:tcPr>
           <w:p>
             <w:pPr>
@@ -2953,7 +2893,7 @@
                 <w:szCs w:val="26"/>
               </w:rPr>
               <w:drawing>
-                <wp:inline distT="0" distB="0" distL="0" distR="0" wp14:anchorId="4AF83AF4" wp14:editId="2FFA786F">
+                <wp:inline distT="0" distB="0" distL="0" distR="0" wp14:anchorId="61136B6E" wp14:editId="410D44AF">
                   <wp:extent cx="4372585" cy="2638793"/>
                   <wp:effectExtent l="0" t="0" r="9525" b="9525"/>
                   <wp:docPr id="1102101621" name="圖片 1"/>
@@ -3043,7 +2983,7 @@
                 <w:szCs w:val="26"/>
               </w:rPr>
               <w:drawing>
-                <wp:inline distT="0" distB="0" distL="0" distR="0" wp14:anchorId="66EF3002" wp14:editId="494072FA">
+                <wp:inline distT="0" distB="0" distL="0" distR="0" wp14:anchorId="3510D2BA" wp14:editId="61710BA6">
                   <wp:extent cx="4831423" cy="2809875"/>
                   <wp:effectExtent l="0" t="0" r="7620" b="0"/>
                   <wp:docPr id="2010840620" name="圖片 1"/>
@@ -3091,8 +3031,6 @@
               <w:snapToGrid w:val="0"/>
               <w:rPr>
                 <w:rFonts w:ascii="微軟正黑體" w:eastAsia="微軟正黑體" w:hAnsi="微軟正黑體" w:hint="eastAsia"/>
-                <w:noProof/>
-                <w:color w:val="FFFFFF" w:themeColor="background1"/>
                 <w:sz w:val="26"/>
                 <w:szCs w:val="26"/>
               </w:rPr>
@@ -3101,13 +3039,9 @@
         </w:tc>
       </w:tr>
       <w:tr>
-        <w:trPr>
-          <w:gridBefore w:val="1"/>
-          <w:wBefore w:w="50" w:type="dxa"/>
-        </w:trPr>
-        <w:tc>
-          <w:tcPr>
-            <w:tcW w:w="3209" w:type="dxa"/>
+        <w:tc>
+          <w:tcPr>
+            <w:tcW w:w="3235" w:type="dxa"/>
           </w:tcPr>
           <w:p>
             <w:pPr>
@@ -3139,7 +3073,7 @@
         </w:tc>
         <w:tc>
           <w:tcPr>
-            <w:tcW w:w="1464" w:type="dxa"/>
+            <w:tcW w:w="1650" w:type="dxa"/>
             <w:shd w:val="clear" w:color="auto" w:fill="auto"/>
           </w:tcPr>
           <w:p>
@@ -3147,7 +3081,7 @@
               <w:snapToGrid w:val="0"/>
               <w:jc w:val="center"/>
               <w:rPr>
-                <w:rFonts w:ascii="微軟正黑體" w:eastAsia="微軟正黑體" w:hAnsi="微軟正黑體"/>
+                <w:rFonts w:ascii="微軟正黑體" w:eastAsia="微軟正黑體" w:hAnsi="微軟正黑體" w:hint="eastAsia"/>
                 <w:sz w:val="26"/>
                 <w:szCs w:val="26"/>
               </w:rPr>
@@ -3165,14 +3099,13 @@
         <w:tc>
           <w:tcPr>
             <w:tcW w:w="2409" w:type="dxa"/>
-            <w:gridSpan w:val="2"/>
           </w:tcPr>
           <w:p>
             <w:pPr>
               <w:snapToGrid w:val="0"/>
               <w:jc w:val="center"/>
               <w:rPr>
-                <w:rFonts w:ascii="微軟正黑體" w:eastAsia="微軟正黑體" w:hAnsi="微軟正黑體"/>
+                <w:rFonts w:ascii="微軟正黑體" w:eastAsia="微軟正黑體" w:hAnsi="微軟正黑體" w:hint="eastAsia"/>
                 <w:sz w:val="26"/>
                 <w:szCs w:val="26"/>
               </w:rPr>
@@ -3189,7 +3122,7 @@
         </w:tc>
         <w:tc>
           <w:tcPr>
-            <w:tcW w:w="9023" w:type="dxa"/>
+            <w:tcW w:w="8903" w:type="dxa"/>
             <w:gridSpan w:val="2"/>
           </w:tcPr>
           <w:p>
@@ -3206,15 +3139,9 @@
         </w:tc>
       </w:tr>
       <w:tr>
-        <w:trPr>
-          <w:gridBefore w:val="1"/>
-          <w:wBefore w:w="50" w:type="dxa"/>
-          <w:trHeight w:val="1837"/>
-        </w:trPr>
-        <w:tc>
-          <w:tcPr>
-            <w:tcW w:w="3209" w:type="dxa"/>
-            <w:vAlign w:val="center"/>
+        <w:tc>
+          <w:tcPr>
+            <w:tcW w:w="3235" w:type="dxa"/>
           </w:tcPr>
           <w:p>
             <w:pPr>
@@ -3225,9 +3152,9 @@
               </w:numPr>
               <w:snapToGrid w:val="0"/>
               <w:ind w:leftChars="0"/>
-              <w:rPr>
-                <w:rFonts w:ascii="微軟正黑體" w:eastAsia="微軟正黑體" w:hAnsi="微軟正黑體"/>
-                <w:noProof/>
+              <w:jc w:val="center"/>
+              <w:rPr>
+                <w:rFonts w:ascii="微軟正黑體" w:eastAsia="微軟正黑體" w:hAnsi="微軟正黑體"/>
                 <w:sz w:val="26"/>
                 <w:szCs w:val="26"/>
               </w:rPr>
@@ -3263,9 +3190,9 @@
         </w:tc>
         <w:tc>
           <w:tcPr>
-            <w:tcW w:w="12896" w:type="dxa"/>
-            <w:gridSpan w:val="5"/>
-            <w:shd w:val="pct65" w:color="auto" w:fill="auto"/>
+            <w:tcW w:w="12962" w:type="dxa"/>
+            <w:gridSpan w:val="4"/>
+            <w:shd w:val="clear" w:color="auto" w:fill="595959" w:themeFill="text1" w:themeFillTint="A6"/>
           </w:tcPr>
           <w:p>
             <w:pPr>
@@ -3365,7 +3292,7 @@
                 <w:szCs w:val="26"/>
               </w:rPr>
               <w:drawing>
-                <wp:inline distT="0" distB="0" distL="0" distR="0" wp14:anchorId="1A878A3A" wp14:editId="46A7C06C">
+                <wp:inline distT="0" distB="0" distL="0" distR="0" wp14:anchorId="41D37F92" wp14:editId="69D1C91F">
                   <wp:extent cx="6553200" cy="1491008"/>
                   <wp:effectExtent l="0" t="0" r="0" b="0"/>
                   <wp:docPr id="1007467302" name="圖片 1"/>
@@ -3405,9 +3332,7 @@
             <w:pPr>
               <w:snapToGrid w:val="0"/>
               <w:rPr>
-                <w:rFonts w:ascii="微軟正黑體" w:eastAsia="微軟正黑體" w:hAnsi="微軟正黑體"/>
-                <w:noProof/>
-                <w:color w:val="FFFFFF" w:themeColor="background1"/>
+                <w:rFonts w:ascii="微軟正黑體" w:eastAsia="微軟正黑體" w:hAnsi="微軟正黑體" w:hint="eastAsia"/>
                 <w:sz w:val="26"/>
                 <w:szCs w:val="26"/>
               </w:rPr>
@@ -3416,7 +3341,13 @@
         </w:tc>
       </w:tr>
     </w:tbl>
-    <w:p/>
+    <w:p>
+      <w:pPr>
+        <w:rPr>
+          <w:rFonts w:hint="eastAsia"/>
+        </w:rPr>
+      </w:pPr>
+    </w:p>
     <w:sectPr>
       <w:pgSz w:w="16838" w:h="11906" w:orient="landscape"/>
       <w:pgMar w:top="567" w:right="567" w:bottom="567" w:left="567" w:header="851" w:footer="992" w:gutter="0"/>

</xml_diff>